<commit_message>
Chapter 7 and 8 revisions
</commit_message>
<xml_diff>
--- a/Chapter 12.docx
+++ b/Chapter 12.docx
@@ -15,15 +15,44 @@
         <w:ind w:firstLine="720"/>
       </w:pPr>
       <w:r>
-        <w:t>One benefit of never making friends: you don’t have to deal with conversations like that.</w:t>
-      </w:r>
-    </w:p>
-    <w:p>
-      <w:pPr>
-        <w:ind w:firstLine="720"/>
-      </w:pPr>
-      <w:r>
-        <w:t>Not that Gracie was her friend. They’d had, what—one conversation at the library? An extraterrestrial experience that same night—also at the library. And now, one fight.</w:t>
+        <w:t xml:space="preserve">One benefit of never making friends: you don’t have to deal with conversations like </w:t>
+      </w:r>
+      <w:r>
+        <w:rPr>
+          <w:i/>
+          <w:iCs/>
+        </w:rPr>
+        <w:t>that</w:t>
+      </w:r>
+      <w:r>
+        <w:t>.</w:t>
+      </w:r>
+    </w:p>
+    <w:p>
+      <w:pPr>
+        <w:ind w:firstLine="720"/>
+      </w:pPr>
+      <w:r>
+        <w:t xml:space="preserve">Not that Gracie was her friend. </w:t>
+      </w:r>
+    </w:p>
+    <w:p>
+      <w:pPr>
+        <w:ind w:firstLine="720"/>
+      </w:pPr>
+      <w:r>
+        <w:t xml:space="preserve">They’d had, what—one conversation at the library? An extraterrestrial experience that same night—also at the library. </w:t>
+      </w:r>
+      <w:r>
+        <w:t xml:space="preserve">Maybe that’s worth a few extra points… </w:t>
+      </w:r>
+    </w:p>
+    <w:p>
+      <w:pPr>
+        <w:ind w:firstLine="720"/>
+      </w:pPr>
+      <w:r>
+        <w:t>And now, one fight.</w:t>
       </w:r>
     </w:p>
     <w:p>
@@ -47,7 +76,13 @@
         <w:ind w:firstLine="720"/>
       </w:pPr>
       <w:r>
-        <w:t xml:space="preserve">Although… they did seem to click </w:t>
+        <w:t>Although</w:t>
+      </w:r>
+      <w:r>
+        <w:t>—</w:t>
+      </w:r>
+      <w:r>
+        <w:t xml:space="preserve">they did seem to click </w:t>
       </w:r>
       <w:proofErr w:type="gramStart"/>
       <w:r>
@@ -71,7 +106,13 @@
         <w:ind w:firstLine="720"/>
       </w:pPr>
       <w:r>
-        <w:t>And her leg… her poor leg. Emma couldn’t believe she’d said those words. Couldn’t believe she’d been so ignorant—to assume Gracie just lived this perfect little life. She, of all people, should know what can hide beneath the surface.</w:t>
+        <w:t>And her leg</w:t>
+      </w:r>
+      <w:r>
+        <w:t>..</w:t>
+      </w:r>
+      <w:r>
+        <w:t>. Emma couldn’t believe she’d said those words. Couldn’t believe she’d been so ignorant—to assume Gracie just lived this perfect little life. She, of all people, should know what can hide beneath the surface.</w:t>
       </w:r>
     </w:p>
     <w:p>
@@ -159,13 +200,863 @@
       <w:r>
         <w:t>“Kiddo? You alright in there?”</w:t>
       </w:r>
-    </w:p>
-    <w:p>
-      <w:pPr>
-        <w:ind w:firstLine="720"/>
-      </w:pPr>
+      <w:r>
+        <w:t xml:space="preserve"> </w:t>
+      </w:r>
       <w:r>
         <w:t>Jiggle, jiggle, jiggle. “Why is the door locked?”</w:t>
+      </w:r>
+    </w:p>
+    <w:p>
+      <w:pPr>
+        <w:ind w:firstLine="720"/>
+      </w:pPr>
+      <w:r>
+        <w:t xml:space="preserve">Emma let out an internal groan. This was the last thing she needed right now. </w:t>
+      </w:r>
+    </w:p>
+    <w:p>
+      <w:pPr>
+        <w:ind w:firstLine="720"/>
+      </w:pPr>
+      <w:r>
+        <w:t xml:space="preserve">With a heavy sigh, Emma forced herself off the </w:t>
+      </w:r>
+      <w:proofErr w:type="gramStart"/>
+      <w:r>
+        <w:t>bed, and</w:t>
+      </w:r>
+      <w:proofErr w:type="gramEnd"/>
+      <w:r>
+        <w:t xml:space="preserve"> unlocked her door</w:t>
+      </w:r>
+      <w:r>
+        <w:t xml:space="preserve"> to find her dad </w:t>
+      </w:r>
+      <w:proofErr w:type="gramStart"/>
+      <w:r>
+        <w:t>fist</w:t>
+      </w:r>
+      <w:proofErr w:type="gramEnd"/>
+      <w:r>
+        <w:t xml:space="preserve"> raised, ready to knock again. </w:t>
+      </w:r>
+    </w:p>
+    <w:p>
+      <w:pPr>
+        <w:ind w:firstLine="720"/>
+      </w:pPr>
+      <w:r>
+        <w:t>“I heard you the first ten knocks.” Emma said flatly</w:t>
+      </w:r>
+      <w:r>
+        <w:t xml:space="preserve"> </w:t>
+      </w:r>
+      <w:r>
+        <w:t xml:space="preserve">before </w:t>
+      </w:r>
+      <w:r>
+        <w:t xml:space="preserve">shuffling back to her bed. </w:t>
+      </w:r>
+    </w:p>
+    <w:p>
+      <w:pPr>
+        <w:ind w:firstLine="720"/>
+      </w:pPr>
+      <w:r>
+        <w:t xml:space="preserve">“Sorry—hard to know that when you don’t </w:t>
+      </w:r>
+      <w:r>
+        <w:rPr>
+          <w:i/>
+          <w:iCs/>
+        </w:rPr>
+        <w:t xml:space="preserve">answer </w:t>
+      </w:r>
+      <w:r>
+        <w:t xml:space="preserve">me. What’s going on?” Her dad asked. </w:t>
+      </w:r>
+    </w:p>
+    <w:p>
+      <w:pPr>
+        <w:ind w:firstLine="720"/>
+      </w:pPr>
+      <w:r>
+        <w:t xml:space="preserve">Emma sat against her </w:t>
+      </w:r>
+      <w:r>
+        <w:t>headboard</w:t>
+      </w:r>
+      <w:r>
+        <w:t xml:space="preserve">, knees </w:t>
+      </w:r>
+      <w:r>
+        <w:t>pulled</w:t>
+      </w:r>
+      <w:r>
+        <w:t xml:space="preserve"> to her chest, “Nothing.”</w:t>
+      </w:r>
+    </w:p>
+    <w:p>
+      <w:pPr>
+        <w:ind w:firstLine="720"/>
+      </w:pPr>
+      <w:r>
+        <w:t xml:space="preserve">Dad leaned against the </w:t>
+      </w:r>
+      <w:proofErr w:type="gramStart"/>
+      <w:r>
+        <w:t>doorframe,</w:t>
+      </w:r>
+      <w:proofErr w:type="gramEnd"/>
+      <w:r>
+        <w:t xml:space="preserve"> </w:t>
+      </w:r>
+      <w:r>
+        <w:t xml:space="preserve">hands stuffed in his pocket. “Right, </w:t>
+      </w:r>
+      <w:r>
+        <w:t xml:space="preserve">so that wasn’t muffled screaming I just heard?” </w:t>
+      </w:r>
+    </w:p>
+    <w:p>
+      <w:pPr>
+        <w:ind w:firstLine="720"/>
+      </w:pPr>
+      <w:r>
+        <w:lastRenderedPageBreak/>
+        <w:t xml:space="preserve">“Nope.” </w:t>
+      </w:r>
+    </w:p>
+    <w:p>
+      <w:pPr>
+        <w:ind w:firstLine="720"/>
+      </w:pPr>
+      <w:r>
+        <w:t xml:space="preserve">Dad </w:t>
+      </w:r>
+      <w:r>
+        <w:t>pulled a trick from Emma’s bag and rolled his eyes. “Uh huh, so what was that then?”</w:t>
+      </w:r>
+    </w:p>
+    <w:p>
+      <w:pPr>
+        <w:ind w:firstLine="720"/>
+      </w:pPr>
+      <w:r>
+        <w:t xml:space="preserve">Emma shrugged, “Maybe it was a ghost.” </w:t>
+      </w:r>
+    </w:p>
+    <w:p>
+      <w:pPr>
+        <w:ind w:firstLine="720"/>
+      </w:pPr>
+      <w:r>
+        <w:t>Dad snickered</w:t>
+      </w:r>
+      <w:r>
+        <w:t>, “Right. Good one.”</w:t>
+      </w:r>
+    </w:p>
+    <w:p>
+      <w:pPr>
+        <w:ind w:firstLine="720"/>
+        <w:rPr>
+          <w:i/>
+          <w:iCs/>
+        </w:rPr>
+      </w:pPr>
+      <w:r>
+        <w:rPr>
+          <w:i/>
+          <w:iCs/>
+        </w:rPr>
+        <w:t>If he only knew.</w:t>
+      </w:r>
+    </w:p>
+    <w:p>
+      <w:pPr>
+        <w:ind w:firstLine="720"/>
+      </w:pPr>
+      <w:r>
+        <w:t>“Dude. Talk to me,” Dad said as he walked over to her desk, pulling out the chair to sit in it backward. “What’s going on?”</w:t>
+      </w:r>
+    </w:p>
+    <w:p>
+      <w:pPr>
+        <w:ind w:firstLine="720"/>
+      </w:pPr>
+      <w:r>
+        <w:t>“</w:t>
+      </w:r>
+      <w:r>
+        <w:t xml:space="preserve">I’m not a </w:t>
+      </w:r>
+      <w:r>
+        <w:rPr>
+          <w:i/>
+          <w:iCs/>
+        </w:rPr>
+        <w:t>dude</w:t>
+      </w:r>
+      <w:r>
+        <w:t>, dude.”</w:t>
+      </w:r>
+    </w:p>
+    <w:p>
+      <w:pPr>
+        <w:ind w:firstLine="720"/>
+      </w:pPr>
+      <w:r>
+        <w:t>Dadd wagged his finger, “Don’t divert.”</w:t>
+      </w:r>
+    </w:p>
+    <w:p>
+      <w:pPr>
+        <w:ind w:firstLine="720"/>
+      </w:pPr>
+      <w:r>
+        <w:t xml:space="preserve">Emma rolled her eyes. </w:t>
+      </w:r>
+    </w:p>
+    <w:p>
+      <w:pPr>
+        <w:ind w:firstLine="720"/>
+      </w:pPr>
+      <w:r>
+        <w:t xml:space="preserve">“Roll your eyes and sigh all you </w:t>
+      </w:r>
+      <w:proofErr w:type="gramStart"/>
+      <w:r>
+        <w:t>want,</w:t>
+      </w:r>
+      <w:proofErr w:type="gramEnd"/>
+      <w:r>
+        <w:t xml:space="preserve"> I’m not leaving your room until you tell me what’s going on.”</w:t>
+      </w:r>
+    </w:p>
+    <w:p>
+      <w:pPr>
+        <w:ind w:firstLine="720"/>
+      </w:pPr>
+      <w:r>
+        <w:t xml:space="preserve">Emma deadpanned for a minute, but to her dad’s credit, he </w:t>
+      </w:r>
+      <w:r>
+        <w:t>dished</w:t>
+      </w:r>
+      <w:r>
+        <w:t xml:space="preserve"> it right back</w:t>
+      </w:r>
+      <w:r>
+        <w:t xml:space="preserve">. </w:t>
+      </w:r>
+    </w:p>
+    <w:p>
+      <w:pPr>
+        <w:ind w:firstLine="720"/>
+      </w:pPr>
+      <w:r>
+        <w:t>“Fine. I had a… kid from school over after you went to work.</w:t>
+      </w:r>
+      <w:r>
+        <w:t>”</w:t>
+      </w:r>
+    </w:p>
+    <w:p>
+      <w:pPr>
+        <w:ind w:firstLine="720"/>
+      </w:pPr>
+      <w:r>
+        <w:t xml:space="preserve">“Boy… from school?” Dad </w:t>
+      </w:r>
+      <w:r>
+        <w:t>tilted</w:t>
+      </w:r>
+      <w:r>
+        <w:t xml:space="preserve"> his head.</w:t>
+      </w:r>
+    </w:p>
+    <w:p>
+      <w:pPr>
+        <w:ind w:firstLine="720"/>
+      </w:pPr>
+      <w:r>
+        <w:t xml:space="preserve">Emma gave him </w:t>
+      </w:r>
+      <w:r>
+        <w:t>the look of death, “No. The girl I ran into the library the other day.”</w:t>
+      </w:r>
+    </w:p>
+    <w:p>
+      <w:pPr>
+        <w:ind w:firstLine="720"/>
+      </w:pPr>
+      <w:r>
+        <w:t>“Ah</w:t>
+      </w:r>
+      <w:r>
+        <w:t xml:space="preserve">… </w:t>
+      </w:r>
+      <w:r>
+        <w:t xml:space="preserve">Gracie, right? </w:t>
+      </w:r>
+      <w:proofErr w:type="gramStart"/>
+      <w:r>
+        <w:t>So</w:t>
+      </w:r>
+      <w:proofErr w:type="gramEnd"/>
+      <w:r>
+        <w:t xml:space="preserve"> you did take my advice.”</w:t>
+      </w:r>
+    </w:p>
+    <w:p>
+      <w:pPr>
+        <w:ind w:firstLine="720"/>
+      </w:pPr>
+      <w:r>
+        <w:t>“</w:t>
+      </w:r>
+      <w:r>
+        <w:t>Done gloating yet?</w:t>
+      </w:r>
+      <w:r>
+        <w:t xml:space="preserve">” </w:t>
+      </w:r>
+      <w:r>
+        <w:t xml:space="preserve">Emma </w:t>
+      </w:r>
+      <w:r>
+        <w:t>said</w:t>
+      </w:r>
+      <w:r>
+        <w:t xml:space="preserve"> with a fake smile. </w:t>
+      </w:r>
+    </w:p>
+    <w:p>
+      <w:pPr>
+        <w:ind w:firstLine="720"/>
+      </w:pPr>
+      <w:r>
+        <w:t xml:space="preserve">Dad held up a finger, “One more second… </w:t>
+      </w:r>
+      <w:proofErr w:type="spellStart"/>
+      <w:r>
+        <w:t>aa</w:t>
+      </w:r>
+      <w:r>
+        <w:t>and</w:t>
+      </w:r>
+      <w:proofErr w:type="spellEnd"/>
+      <w:r>
+        <w:t>… now done. Ok</w:t>
+      </w:r>
+      <w:r>
+        <w:t>ay</w:t>
+      </w:r>
+      <w:r>
+        <w:t>. So,</w:t>
+      </w:r>
+      <w:r>
+        <w:t xml:space="preserve"> what happened?”</w:t>
+      </w:r>
+    </w:p>
+    <w:p>
+      <w:pPr>
+        <w:ind w:firstLine="720"/>
+      </w:pPr>
+      <w:r>
+        <w:t xml:space="preserve">“She came over, we </w:t>
+      </w:r>
+      <w:r>
+        <w:t xml:space="preserve">fought, she left.” </w:t>
+      </w:r>
+    </w:p>
+    <w:p>
+      <w:pPr>
+        <w:ind w:firstLine="720"/>
+      </w:pPr>
+      <w:r>
+        <w:t>“What’d you fight about?”</w:t>
+      </w:r>
+    </w:p>
+    <w:p>
+      <w:pPr>
+        <w:ind w:firstLine="720"/>
+      </w:pPr>
+      <w:r>
+        <w:t>“Boys and how we want to date them and marry them all.”</w:t>
+      </w:r>
+    </w:p>
+    <w:p>
+      <w:pPr>
+        <w:ind w:firstLine="720"/>
+      </w:pPr>
+      <w:r>
+        <w:t xml:space="preserve">Dad looked down his nose at </w:t>
+      </w:r>
+      <w:r>
+        <w:t>her</w:t>
+      </w:r>
+      <w:r>
+        <w:t>, “Not funny.”</w:t>
+      </w:r>
+    </w:p>
+    <w:p>
+      <w:pPr>
+        <w:ind w:firstLine="720"/>
+      </w:pPr>
+      <w:r>
+        <w:t>“I disagree.”</w:t>
+      </w:r>
+    </w:p>
+    <w:p>
+      <w:pPr>
+        <w:ind w:firstLine="720"/>
+      </w:pPr>
+      <w:r>
+        <w:lastRenderedPageBreak/>
+        <w:t xml:space="preserve">“Okay—what you fought about doesn’t matter. Stupid question. </w:t>
+      </w:r>
+      <w:r>
+        <w:rPr>
+          <w:i/>
+          <w:iCs/>
+        </w:rPr>
+        <w:t>Why</w:t>
+      </w:r>
+      <w:r>
+        <w:t xml:space="preserve"> you fought—that’s the better one.”</w:t>
+      </w:r>
+    </w:p>
+    <w:p>
+      <w:pPr>
+        <w:ind w:firstLine="720"/>
+      </w:pPr>
+      <w:r>
+        <w:t>Emma shrugged. “We… disagreed on something.”</w:t>
+      </w:r>
+    </w:p>
+    <w:p>
+      <w:pPr>
+        <w:ind w:firstLine="720"/>
+      </w:pPr>
+      <w:r>
+        <w:t>“Mm. I see.”</w:t>
+      </w:r>
+    </w:p>
+    <w:p>
+      <w:pPr>
+        <w:ind w:firstLine="720"/>
+      </w:pPr>
+      <w:r>
+        <w:t>“What?”</w:t>
+      </w:r>
+    </w:p>
+    <w:p>
+      <w:pPr>
+        <w:ind w:firstLine="720"/>
+      </w:pPr>
+      <w:r>
+        <w:t>“Nothing, it’s just… knowing you—if you had a disagreement big enough to turn into a confrontation, you must’ve felt pretty strongly about it.”</w:t>
+      </w:r>
+    </w:p>
+    <w:p>
+      <w:pPr>
+        <w:ind w:firstLine="720"/>
+      </w:pPr>
+      <w:r>
+        <w:t>“Okay… yeah, so?”</w:t>
+      </w:r>
+    </w:p>
+    <w:p>
+      <w:pPr>
+        <w:ind w:firstLine="720"/>
+      </w:pPr>
+      <w:r>
+        <w:t xml:space="preserve">“Well, this is where you’re a lot like me. When we feel strongly about something, we can be… pretty </w:t>
+      </w:r>
+      <w:proofErr w:type="gramStart"/>
+      <w:r>
+        <w:t>strong-headed</w:t>
+      </w:r>
+      <w:proofErr w:type="gramEnd"/>
+      <w:r>
+        <w:t xml:space="preserve"> about it too. And not always in the most graceful of ways.”</w:t>
+      </w:r>
+    </w:p>
+    <w:p>
+      <w:pPr>
+        <w:ind w:firstLine="720"/>
+      </w:pPr>
+      <w:r>
+        <w:t xml:space="preserve">Emma threw her hands into the air. </w:t>
+      </w:r>
+      <w:r>
+        <w:t>“Great. Thanks, Dad. You don’t even know what we were talking about, but you’re blaming me for it. Cool. Thanks.”</w:t>
+      </w:r>
+    </w:p>
+    <w:p>
+      <w:pPr>
+        <w:ind w:firstLine="720"/>
+      </w:pPr>
+      <w:r>
+        <w:t>“No, no, no—that’s not what I’m saying at all.” He held up his hands. “</w:t>
+      </w:r>
+      <w:r>
+        <w:t>W</w:t>
+      </w:r>
+      <w:r>
+        <w:t>hat I mean is</w:t>
+      </w:r>
+      <w:r>
+        <w:t xml:space="preserve">, </w:t>
+      </w:r>
+      <w:r>
+        <w:t xml:space="preserve">in a disagreement, both sides always think they’re right. That they’ve got it figured out, and the other person doesn’t. And that’s fine—debate and discussion are important. But </w:t>
+      </w:r>
+      <w:r>
+        <w:rPr>
+          <w:i/>
+          <w:iCs/>
+        </w:rPr>
+        <w:t>how</w:t>
+      </w:r>
+      <w:r>
+        <w:t xml:space="preserve"> we present our side of things matters too.”</w:t>
+      </w:r>
+    </w:p>
+    <w:p>
+      <w:pPr>
+        <w:ind w:firstLine="720"/>
+      </w:pPr>
+      <w:r>
+        <w:t>He leaned forward a little. “Do you think you presented yours in a good way? Fairly?”</w:t>
+      </w:r>
+    </w:p>
+    <w:p>
+      <w:pPr>
+        <w:ind w:firstLine="720"/>
+      </w:pPr>
+      <w:r>
+        <w:t>Emma’s lips flattened into a straight line. “Are we done yet?”</w:t>
+      </w:r>
+    </w:p>
+    <w:p>
+      <w:pPr>
+        <w:ind w:firstLine="720"/>
+      </w:pPr>
+      <w:r>
+        <w:t xml:space="preserve">Dad huffed a laugh—soft, not mocking. “We can be done. I’m not here to drill you, kiddo.” He scratched the back of his neck, looking suddenly unsure of himself. “All I’m </w:t>
+      </w:r>
+      <w:proofErr w:type="spellStart"/>
+      <w:r>
+        <w:t>gonna</w:t>
+      </w:r>
+      <w:proofErr w:type="spellEnd"/>
+      <w:r>
+        <w:t xml:space="preserve"> say is… it’s okay if you didn’t handle it perfectly. That’s a hard thing to do.”</w:t>
+      </w:r>
+    </w:p>
+    <w:p>
+      <w:pPr>
+        <w:ind w:firstLine="720"/>
+      </w:pPr>
+      <w:r>
+        <w:t xml:space="preserve">He gestured vaguely between them. “Heck, </w:t>
+      </w:r>
+      <w:r>
+        <w:rPr>
+          <w:i/>
+          <w:iCs/>
+        </w:rPr>
+        <w:t>you</w:t>
+      </w:r>
+      <w:r>
+        <w:t xml:space="preserve"> know I’m still trying to figure that out myself.”</w:t>
+      </w:r>
+    </w:p>
+    <w:p>
+      <w:pPr>
+        <w:ind w:firstLine="720"/>
+      </w:pPr>
+      <w:r>
+        <w:t>Emma didn’t respond.</w:t>
+      </w:r>
+    </w:p>
+    <w:p>
+      <w:pPr>
+        <w:ind w:firstLine="720"/>
+      </w:pPr>
+      <w:r>
+        <w:t>“</w:t>
+      </w:r>
+      <w:proofErr w:type="gramStart"/>
+      <w:r>
+        <w:t>But,</w:t>
+      </w:r>
+      <w:proofErr w:type="gramEnd"/>
+      <w:r>
+        <w:t xml:space="preserve">” he went on gently, “even if we’re dead set on thinking we’re right… something as simple as an apology can still go a long way. And if you think this… schoolmate is worth being a friend of yours, I’d consider doing just that. </w:t>
+      </w:r>
+      <w:r>
+        <w:t>Otherwise</w:t>
+      </w:r>
+      <w:r>
+        <w:t>, to heck with ‘</w:t>
+      </w:r>
+      <w:proofErr w:type="spellStart"/>
+      <w:r>
+        <w:t>em</w:t>
+      </w:r>
+      <w:proofErr w:type="spellEnd"/>
+      <w:r>
+        <w:t>.”</w:t>
+      </w:r>
+    </w:p>
+    <w:p>
+      <w:pPr>
+        <w:ind w:firstLine="720"/>
+      </w:pPr>
+      <w:r>
+        <w:t>Emma rolled her eyes again, but this time she had to fight back a smile.</w:t>
+      </w:r>
+    </w:p>
+    <w:p>
+      <w:pPr>
+        <w:ind w:firstLine="720"/>
+      </w:pPr>
+      <w:r>
+        <w:t>With that, Dad pushed to his feet. “Love you, kiddo,” he said, pulling the door mostly shut behind him</w:t>
+      </w:r>
+      <w:r>
+        <w:t>.</w:t>
+      </w:r>
+    </w:p>
+    <w:p>
+      <w:r>
+        <w:lastRenderedPageBreak/>
+        <w:tab/>
+      </w:r>
+      <w:r>
+        <w:t>Emma stared at the door for a long minute.</w:t>
+      </w:r>
+    </w:p>
+    <w:p>
+      <w:pPr>
+        <w:ind w:firstLine="720"/>
+      </w:pPr>
+      <w:r>
+        <w:t xml:space="preserve">She </w:t>
+      </w:r>
+      <w:proofErr w:type="gramStart"/>
+      <w:r>
+        <w:t>hated</w:t>
+      </w:r>
+      <w:proofErr w:type="gramEnd"/>
+      <w:r>
+        <w:t xml:space="preserve"> when her dad was right.</w:t>
+      </w:r>
+    </w:p>
+    <w:p>
+      <w:pPr>
+        <w:ind w:firstLine="720"/>
+      </w:pPr>
+      <w:r>
+        <w:t>It took more effort than she cared to admit, but she tried calling Gracie. Every attempt went straight to voicemail.</w:t>
+      </w:r>
+    </w:p>
+    <w:p>
+      <w:pPr>
+        <w:ind w:firstLine="720"/>
+      </w:pPr>
+      <w:r>
+        <w:t>Apparently, Gracie was still upset.</w:t>
+      </w:r>
+    </w:p>
+    <w:p>
+      <w:pPr>
+        <w:ind w:firstLine="720"/>
+      </w:pPr>
+      <w:r>
+        <w:t>Understandable. Emma was too—but her anger was already fading, replaced by guilt that sank heavier with each passing second.</w:t>
+      </w:r>
+    </w:p>
+    <w:p>
+      <w:pPr>
+        <w:ind w:firstLine="720"/>
+      </w:pPr>
+      <w:r>
+        <w:t xml:space="preserve">An apology was </w:t>
+      </w:r>
+      <w:proofErr w:type="gramStart"/>
+      <w:r>
+        <w:t>due</w:t>
+      </w:r>
+      <w:proofErr w:type="gramEnd"/>
+      <w:r>
+        <w:t>. Not just for Gracie’s sake, but to quiet Emma’s own conscience.</w:t>
+      </w:r>
+    </w:p>
+    <w:p>
+      <w:pPr>
+        <w:ind w:firstLine="720"/>
+      </w:pPr>
+      <w:r>
+        <w:t>Friends or not.</w:t>
+      </w:r>
+    </w:p>
+    <w:p>
+      <w:pPr>
+        <w:ind w:firstLine="720"/>
+      </w:pPr>
+      <w:r>
+        <w:t xml:space="preserve">She thought about going to Gracie’s house. She knew it was close by, just not exactly </w:t>
+      </w:r>
+      <w:proofErr w:type="gramStart"/>
+      <w:r>
+        <w:rPr>
+          <w:i/>
+          <w:iCs/>
+        </w:rPr>
+        <w:t>where</w:t>
+      </w:r>
+      <w:proofErr w:type="gramEnd"/>
+      <w:r>
+        <w:t xml:space="preserve">. But considering how fired up Gracie had been about helping Lincoln right </w:t>
+      </w:r>
+      <w:proofErr w:type="gramStart"/>
+      <w:r>
+        <w:t>away,</w:t>
+      </w:r>
+      <w:proofErr w:type="gramEnd"/>
+      <w:r>
+        <w:t xml:space="preserve"> Emma had a feeling she might’ve skipped straight to his place instead.</w:t>
+      </w:r>
+    </w:p>
+    <w:p>
+      <w:pPr>
+        <w:ind w:firstLine="720"/>
+      </w:pPr>
+      <w:r>
+        <w:t>If Emma was lucky, maybe she could intercept her on the way—or run into her there.</w:t>
+      </w:r>
+      <w:r>
+        <w:br/>
+        <w:t xml:space="preserve">Lots of </w:t>
+      </w:r>
+      <w:r>
+        <w:rPr>
+          <w:i/>
+          <w:iCs/>
+        </w:rPr>
+        <w:t>ifs</w:t>
+      </w:r>
+      <w:r>
+        <w:t>, but she had to try something.</w:t>
+      </w:r>
+    </w:p>
+    <w:p>
+      <w:pPr>
+        <w:ind w:firstLine="720"/>
+      </w:pPr>
+      <w:proofErr w:type="gramStart"/>
+      <w:r>
+        <w:t>Lincoln’s address—</w:t>
+      </w:r>
+      <w:proofErr w:type="gramEnd"/>
+      <w:r>
+        <w:t xml:space="preserve">funny enough—Emma </w:t>
+      </w:r>
+      <w:proofErr w:type="gramStart"/>
+      <w:r>
+        <w:t>actually knew</w:t>
+      </w:r>
+      <w:proofErr w:type="gramEnd"/>
+      <w:r>
+        <w:t xml:space="preserve">. His mom had been their real estate agent when she and her dad first moved </w:t>
+      </w:r>
+      <w:proofErr w:type="gramStart"/>
+      <w:r>
+        <w:t>here, and</w:t>
+      </w:r>
+      <w:proofErr w:type="gramEnd"/>
+      <w:r>
+        <w:t xml:space="preserve"> had even shown them the house two doors down from their own.</w:t>
+      </w:r>
+    </w:p>
+    <w:p>
+      <w:pPr>
+        <w:ind w:firstLine="720"/>
+      </w:pPr>
+      <w:r>
+        <w:t>So that was the plan: head to Lincoln’s, find Gracie, and hopefully stop her from doing something reckless.</w:t>
+      </w:r>
+      <w:r>
+        <w:t xml:space="preserve"> Oh, and apologize—of course. Primarily that. </w:t>
+      </w:r>
+    </w:p>
+    <w:p>
+      <w:pPr>
+        <w:ind w:firstLine="720"/>
+      </w:pPr>
+      <w:r>
+        <w:t>Plus, if anything weird or ghost-related happened while Gracie was trying to stuff Lincoln’s memories back into him, it wouldn’t hurt to have backup.</w:t>
+      </w:r>
+    </w:p>
+    <w:p>
+      <w:pPr>
+        <w:ind w:firstLine="720"/>
+      </w:pPr>
+      <w:r>
+        <w:t xml:space="preserve">Just in case, Emma packed her “ghost bag,” as she was starting to call it—salt, crosses, mirrors, a piece of iron—then fixed her </w:t>
+      </w:r>
+      <w:proofErr w:type="gramStart"/>
+      <w:r>
+        <w:t>ponytail, and</w:t>
+      </w:r>
+      <w:proofErr w:type="gramEnd"/>
+      <w:r>
+        <w:t xml:space="preserve"> told her dad she was taking his advice and going to apologize.</w:t>
+      </w:r>
+    </w:p>
+    <w:p>
+      <w:pPr>
+        <w:ind w:firstLine="720"/>
+      </w:pPr>
+      <w:r>
+        <w:t xml:space="preserve">Thankfully, he didn’t press or gloat, though she could </w:t>
+      </w:r>
+      <w:r>
+        <w:rPr>
+          <w:i/>
+          <w:iCs/>
+        </w:rPr>
+        <w:t>see</w:t>
+      </w:r>
+      <w:r>
+        <w:t xml:space="preserve"> the effort it took him not to.</w:t>
+      </w:r>
+    </w:p>
+    <w:p>
+      <w:pPr>
+        <w:ind w:firstLine="720"/>
+      </w:pPr>
+      <w:r>
+        <w:t>He offered her a ride, but that would’ve just meant more questions and awkward small talk—no thanks.</w:t>
+      </w:r>
+    </w:p>
+    <w:p>
+      <w:pPr>
+        <w:ind w:firstLine="720"/>
+      </w:pPr>
+      <w:proofErr w:type="gramStart"/>
+      <w:r>
+        <w:t>So</w:t>
+      </w:r>
+      <w:proofErr w:type="gramEnd"/>
+      <w:r>
+        <w:t xml:space="preserve"> Emma dusted off her bike, slung her bag over her shoulder, and pedaled down the street.</w:t>
       </w:r>
     </w:p>
     <w:sectPr>

</xml_diff>

<commit_message>
Continue Ch.8 Revision, and added to Ch.12
</commit_message>
<xml_diff>
--- a/Chapter 12.docx
+++ b/Chapter 12.docx
@@ -60,15 +60,7 @@
         <w:ind w:firstLine="720"/>
       </w:pPr>
       <w:r>
-        <w:t xml:space="preserve">That hardly counts as </w:t>
-      </w:r>
-      <w:proofErr w:type="gramStart"/>
-      <w:r>
-        <w:t>a friendship</w:t>
-      </w:r>
-      <w:proofErr w:type="gramEnd"/>
-      <w:r>
-        <w:t>, right?</w:t>
+        <w:t>That hardly counts as a friendship, right?</w:t>
       </w:r>
     </w:p>
     <w:p>
@@ -82,23 +74,7 @@
         <w:t>—</w:t>
       </w:r>
       <w:r>
-        <w:t xml:space="preserve">they did seem to click </w:t>
-      </w:r>
-      <w:proofErr w:type="gramStart"/>
-      <w:r>
-        <w:t>pretty easily</w:t>
-      </w:r>
-      <w:proofErr w:type="gramEnd"/>
-      <w:r>
-        <w:t xml:space="preserve">. There was </w:t>
-      </w:r>
-      <w:proofErr w:type="gramStart"/>
-      <w:r>
-        <w:t>a natural</w:t>
-      </w:r>
-      <w:proofErr w:type="gramEnd"/>
-      <w:r>
-        <w:t xml:space="preserve"> comfort there. A vibe that didn’t need to be forced.</w:t>
+        <w:t>they did seem to click pretty easily. There was a natural comfort there. A vibe that didn’t need to be forced.</w:t>
       </w:r>
     </w:p>
     <w:p>
@@ -136,23 +112,7 @@
         <w:ind w:firstLine="720"/>
       </w:pPr>
       <w:r>
-        <w:t xml:space="preserve">It doesn’t matter now, though. </w:t>
-      </w:r>
-      <w:proofErr w:type="gramStart"/>
-      <w:r>
-        <w:t>Didn’t</w:t>
-      </w:r>
-      <w:proofErr w:type="gramEnd"/>
-      <w:r>
-        <w:t xml:space="preserve"> matter. They weren’t friends yet—and they </w:t>
-      </w:r>
-      <w:proofErr w:type="gramStart"/>
-      <w:r>
-        <w:t>definitely aren’t</w:t>
-      </w:r>
-      <w:proofErr w:type="gramEnd"/>
-      <w:r>
-        <w:t xml:space="preserve"> going to be friends now.</w:t>
+        <w:t>It doesn’t matter now, though. Didn’t matter. They weren’t friends yet—and they definitely aren’t going to be friends now.</w:t>
       </w:r>
     </w:p>
     <w:p>
@@ -220,26 +180,10 @@
         <w:ind w:firstLine="720"/>
       </w:pPr>
       <w:r>
-        <w:t xml:space="preserve">With a heavy sigh, Emma forced herself off the </w:t>
-      </w:r>
-      <w:proofErr w:type="gramStart"/>
-      <w:r>
-        <w:t>bed, and</w:t>
-      </w:r>
-      <w:proofErr w:type="gramEnd"/>
-      <w:r>
-        <w:t xml:space="preserve"> unlocked her door</w:t>
-      </w:r>
-      <w:r>
-        <w:t xml:space="preserve"> to find her dad </w:t>
-      </w:r>
-      <w:proofErr w:type="gramStart"/>
-      <w:r>
-        <w:t>fist</w:t>
-      </w:r>
-      <w:proofErr w:type="gramEnd"/>
-      <w:r>
-        <w:t xml:space="preserve"> raised, ready to knock again. </w:t>
+        <w:t>With a heavy sigh, Emma forced herself off the bed, and unlocked her door</w:t>
+      </w:r>
+      <w:r>
+        <w:t xml:space="preserve"> to find her dad fist raised, ready to knock again. </w:t>
       </w:r>
     </w:p>
     <w:p>
@@ -304,13 +248,8 @@
       <w:r>
         <w:t xml:space="preserve">Dad leaned against the </w:t>
       </w:r>
-      <w:proofErr w:type="gramStart"/>
-      <w:r>
-        <w:t>doorframe,</w:t>
-      </w:r>
-      <w:proofErr w:type="gramEnd"/>
-      <w:r>
-        <w:t xml:space="preserve"> </w:t>
+      <w:r>
+        <w:t xml:space="preserve">doorframe, </w:t>
       </w:r>
       <w:r>
         <w:t xml:space="preserve">hands stuffed in his pocket. “Right, </w:t>
@@ -424,15 +363,7 @@
         <w:ind w:firstLine="720"/>
       </w:pPr>
       <w:r>
-        <w:t xml:space="preserve">“Roll your eyes and sigh all you </w:t>
-      </w:r>
-      <w:proofErr w:type="gramStart"/>
-      <w:r>
-        <w:t>want,</w:t>
-      </w:r>
-      <w:proofErr w:type="gramEnd"/>
-      <w:r>
-        <w:t xml:space="preserve"> I’m not leaving your room until you tell me what’s going on.”</w:t>
+        <w:t>“Roll your eyes and sigh all you want, I’m not leaving your room until you tell me what’s going on.”</w:t>
       </w:r>
     </w:p>
     <w:p>
@@ -499,15 +430,7 @@
         <w:t xml:space="preserve">… </w:t>
       </w:r>
       <w:r>
-        <w:t xml:space="preserve">Gracie, right? </w:t>
-      </w:r>
-      <w:proofErr w:type="gramStart"/>
-      <w:r>
-        <w:t>So</w:t>
-      </w:r>
-      <w:proofErr w:type="gramEnd"/>
-      <w:r>
-        <w:t xml:space="preserve"> you did take my advice.”</w:t>
+        <w:t>Gracie, right? So you did take my advice.”</w:t>
       </w:r>
     </w:p>
     <w:p>
@@ -674,15 +597,7 @@
         <w:ind w:firstLine="720"/>
       </w:pPr>
       <w:r>
-        <w:t xml:space="preserve">“Well, this is where you’re a lot like me. When we feel strongly about something, we can be… pretty </w:t>
-      </w:r>
-      <w:proofErr w:type="gramStart"/>
-      <w:r>
-        <w:t>strong-headed</w:t>
-      </w:r>
-      <w:proofErr w:type="gramEnd"/>
-      <w:r>
-        <w:t xml:space="preserve"> about it too. And not always in the most graceful of ways.”</w:t>
+        <w:t>“Well, this is where you’re a lot like me. When we feel strongly about something, we can be… pretty strong-headed about it too. And not always in the most graceful of ways.”</w:t>
       </w:r>
     </w:p>
     <w:p>
@@ -789,15 +704,7 @@
         <w:ind w:firstLine="720"/>
       </w:pPr>
       <w:r>
-        <w:t>“</w:t>
-      </w:r>
-      <w:proofErr w:type="gramStart"/>
-      <w:r>
-        <w:t>But,</w:t>
-      </w:r>
-      <w:proofErr w:type="gramEnd"/>
-      <w:r>
-        <w:t xml:space="preserve">” he went on gently, “even if we’re dead set on thinking we’re right… something as simple as an apology can still go a long way. And if you think this… schoolmate is worth being a friend of yours, I’d consider doing just that. </w:t>
+        <w:t xml:space="preserve">“But,” he went on gently, “even if we’re dead set on thinking we’re right… something as simple as an apology can still go a long way. And if you think this… schoolmate is worth being a friend of yours, I’d consider doing just that. </w:t>
       </w:r>
       <w:r>
         <w:t>Otherwise</w:t>
@@ -847,15 +754,7 @@
         <w:ind w:firstLine="720"/>
       </w:pPr>
       <w:r>
-        <w:t xml:space="preserve">She </w:t>
-      </w:r>
-      <w:proofErr w:type="gramStart"/>
-      <w:r>
-        <w:t>hated</w:t>
-      </w:r>
-      <w:proofErr w:type="gramEnd"/>
-      <w:r>
-        <w:t xml:space="preserve"> when her dad was right.</w:t>
+        <w:t>She hated when her dad was right.</w:t>
       </w:r>
     </w:p>
     <w:p>
@@ -887,15 +786,7 @@
         <w:ind w:firstLine="720"/>
       </w:pPr>
       <w:r>
-        <w:t xml:space="preserve">An apology was </w:t>
-      </w:r>
-      <w:proofErr w:type="gramStart"/>
-      <w:r>
-        <w:t>due</w:t>
-      </w:r>
-      <w:proofErr w:type="gramEnd"/>
-      <w:r>
-        <w:t>. Not just for Gracie’s sake, but to quiet Emma’s own conscience.</w:t>
+        <w:t>An apology was due. Not just for Gracie’s sake, but to quiet Emma’s own conscience.</w:t>
       </w:r>
     </w:p>
     <w:p>
@@ -913,7 +804,6 @@
       <w:r>
         <w:t xml:space="preserve">She thought about going to Gracie’s house. She knew it was close by, just not exactly </w:t>
       </w:r>
-      <w:proofErr w:type="gramStart"/>
       <w:r>
         <w:rPr>
           <w:i/>
@@ -921,17 +811,8 @@
         </w:rPr>
         <w:t>where</w:t>
       </w:r>
-      <w:proofErr w:type="gramEnd"/>
-      <w:r>
-        <w:t xml:space="preserve">. But considering how fired up Gracie had been about helping Lincoln right </w:t>
-      </w:r>
-      <w:proofErr w:type="gramStart"/>
-      <w:r>
-        <w:t>away,</w:t>
-      </w:r>
-      <w:proofErr w:type="gramEnd"/>
-      <w:r>
-        <w:t xml:space="preserve"> Emma had a feeling she might’ve skipped straight to his place instead.</w:t>
+      <w:r>
+        <w:t>. But considering how fired up Gracie had been about helping Lincoln right away, Emma had a feeling she might’ve skipped straight to his place instead.</w:t>
       </w:r>
     </w:p>
     <w:p>
@@ -960,29 +841,8 @@
       <w:pPr>
         <w:ind w:firstLine="720"/>
       </w:pPr>
-      <w:proofErr w:type="gramStart"/>
-      <w:r>
-        <w:t>Lincoln’s address—</w:t>
-      </w:r>
-      <w:proofErr w:type="gramEnd"/>
-      <w:r>
-        <w:t xml:space="preserve">funny enough—Emma </w:t>
-      </w:r>
-      <w:proofErr w:type="gramStart"/>
-      <w:r>
-        <w:t>actually knew</w:t>
-      </w:r>
-      <w:proofErr w:type="gramEnd"/>
-      <w:r>
-        <w:t xml:space="preserve">. His mom had been their real estate agent when she and her dad first moved </w:t>
-      </w:r>
-      <w:proofErr w:type="gramStart"/>
-      <w:r>
-        <w:t>here, and</w:t>
-      </w:r>
-      <w:proofErr w:type="gramEnd"/>
-      <w:r>
-        <w:t xml:space="preserve"> had even shown them the house two doors down from their own.</w:t>
+      <w:r>
+        <w:t>Lincoln’s address—funny enough—Emma actually knew. His mom had been their real estate agent when she and her dad first moved here, and had even shown them the house two doors down from their own.</w:t>
       </w:r>
     </w:p>
     <w:p>
@@ -1009,15 +869,7 @@
         <w:ind w:firstLine="720"/>
       </w:pPr>
       <w:r>
-        <w:t xml:space="preserve">Just in case, Emma packed her “ghost bag,” as she was starting to call it—salt, crosses, mirrors, a piece of iron—then fixed her </w:t>
-      </w:r>
-      <w:proofErr w:type="gramStart"/>
-      <w:r>
-        <w:t>ponytail, and</w:t>
-      </w:r>
-      <w:proofErr w:type="gramEnd"/>
-      <w:r>
-        <w:t xml:space="preserve"> told her dad she was taking his advice and going to apologize.</w:t>
+        <w:t>Just in case, Emma packed her “ghost bag,” as she was starting to call it—salt, crosses, mirrors, a piece of iron—then fixed her ponytail, and told her dad she was taking his advice and going to apologize.</w:t>
       </w:r>
     </w:p>
     <w:p>
@@ -1050,13 +902,688 @@
       <w:pPr>
         <w:ind w:firstLine="720"/>
       </w:pPr>
-      <w:proofErr w:type="gramStart"/>
-      <w:r>
-        <w:t>So</w:t>
-      </w:r>
-      <w:proofErr w:type="gramEnd"/>
-      <w:r>
-        <w:t xml:space="preserve"> Emma dusted off her bike, slung her bag over her shoulder, and pedaled down the street.</w:t>
+      <w:r>
+        <w:t>So Emma dusted off her bike, slung her bag over her shoulder, and pedaled down the street.</w:t>
+      </w:r>
+    </w:p>
+    <w:p>
+      <w:pPr>
+        <w:ind w:firstLine="720"/>
+      </w:pPr>
+      <w:r>
+        <w:lastRenderedPageBreak/>
+        <w:t>Rubber gripped asphalt as Emma pedaled toward Lincoln’s—mind racing with whether she’d see Gracie there, and if she did, what exactly she’d be walking into.</w:t>
+      </w:r>
+    </w:p>
+    <w:p>
+      <w:pPr>
+        <w:ind w:firstLine="720"/>
+      </w:pPr>
+      <w:r>
+        <w:t>It had been just over a year since she and her dad moved here, yet she still remembered every turn to Lincoln’s house, the neighborhood they’d almost chosen instead.</w:t>
+      </w:r>
+    </w:p>
+    <w:p>
+      <w:pPr>
+        <w:ind w:firstLine="720"/>
+        <w:rPr>
+          <w:i/>
+          <w:iCs/>
+        </w:rPr>
+      </w:pPr>
+      <w:r>
+        <w:t xml:space="preserve">This, her brain decided to remember. But ask it to recall the Pythagorean theorem? Apparently, </w:t>
+      </w:r>
+      <w:r>
+        <w:rPr>
+          <w:i/>
+          <w:iCs/>
+        </w:rPr>
+        <w:t>not essential.</w:t>
+      </w:r>
+    </w:p>
+    <w:p>
+      <w:pPr>
+        <w:ind w:firstLine="720"/>
+      </w:pPr>
+      <w:r>
+        <w:t>Lincoln’s house sat at the center of a cul-de-sac, as cute as it was quaint.</w:t>
+      </w:r>
+    </w:p>
+    <w:p>
+      <w:pPr>
+        <w:ind w:firstLine="720"/>
+      </w:pPr>
+      <w:r>
+        <w:t>The whole neighborhood was much the same—colorful little homes, white picket fences, manicured lawns</w:t>
+      </w:r>
+      <w:r>
+        <w:t xml:space="preserve">—which </w:t>
+      </w:r>
+      <w:r>
+        <w:t xml:space="preserve">was exactly </w:t>
+      </w:r>
+      <w:r>
+        <w:t xml:space="preserve">why </w:t>
+      </w:r>
+      <w:r>
+        <w:t xml:space="preserve">Emma and her dad had </w:t>
+      </w:r>
+      <w:r>
+        <w:t xml:space="preserve">seriously </w:t>
+      </w:r>
+      <w:r>
+        <w:t xml:space="preserve">considered </w:t>
+      </w:r>
+      <w:r>
+        <w:t>living there</w:t>
+      </w:r>
+      <w:r>
+        <w:t>.</w:t>
+      </w:r>
+    </w:p>
+    <w:p>
+      <w:pPr>
+        <w:ind w:firstLine="720"/>
+      </w:pPr>
+      <w:r>
+        <w:t xml:space="preserve">Lincoln’s </w:t>
+      </w:r>
+      <w:r>
+        <w:t>home in particular</w:t>
+      </w:r>
+      <w:r>
+        <w:t xml:space="preserve"> was a single story </w:t>
+      </w:r>
+      <w:r>
+        <w:t xml:space="preserve">house, </w:t>
+      </w:r>
+      <w:r>
+        <w:t>with a pale blue exterior press</w:t>
+      </w:r>
+      <w:r>
+        <w:t>ing</w:t>
+      </w:r>
+      <w:r>
+        <w:t xml:space="preserve"> against a broad green lawn. White shutters framed the windows, and a vibrant yellow door</w:t>
+      </w:r>
+      <w:r>
+        <w:t xml:space="preserve"> accentuated the front.</w:t>
+      </w:r>
+    </w:p>
+    <w:p>
+      <w:pPr>
+        <w:ind w:firstLine="720"/>
+      </w:pPr>
+      <w:r>
+        <w:t xml:space="preserve">Emma knew there was probably a golden retriever—Lucky—roaming the backyard, and that Mrs. Winston was likely baking something in </w:t>
+      </w:r>
+      <w:r>
+        <w:t xml:space="preserve">that </w:t>
+      </w:r>
+      <w:r>
+        <w:t>her oversized oven</w:t>
+      </w:r>
+      <w:r>
+        <w:t xml:space="preserve"> of hers</w:t>
+      </w:r>
+      <w:r>
+        <w:t>. Her apple pie was still the best Emma had ever tasted.</w:t>
+      </w:r>
+    </w:p>
+    <w:p>
+      <w:pPr>
+        <w:ind w:firstLine="720"/>
+      </w:pPr>
+      <w:r>
+        <w:t>Leaning over her handlebars, Emma took a moment to scope out the house from the street. It was quiet. No random cold fronts brushing her skin, no flicker of that unnatural chill—both good signs.</w:t>
+      </w:r>
+    </w:p>
+    <w:p>
+      <w:pPr>
+        <w:ind w:firstLine="720"/>
+      </w:pPr>
+      <w:r>
+        <w:t>But there were no bikes in the front yard either. If Gracie was here, she</w:t>
+      </w:r>
+      <w:r>
+        <w:t xml:space="preserve"> would </w:t>
+      </w:r>
+      <w:r>
+        <w:t>have had to walk or get a ride, and both seemed unlikely.</w:t>
+      </w:r>
+    </w:p>
+    <w:p>
+      <w:pPr>
+        <w:ind w:firstLine="720"/>
+      </w:pPr>
+      <w:r>
+        <w:t>Emma almost took that as her cue to turn back—</w:t>
+      </w:r>
+      <w:r>
+        <w:t>b</w:t>
+      </w:r>
+      <w:r>
+        <w:t xml:space="preserve">ut that annoying little voice in her head wouldn’t let her. </w:t>
+      </w:r>
+    </w:p>
+    <w:p>
+      <w:pPr>
+        <w:ind w:firstLine="720"/>
+      </w:pPr>
+      <w:r>
+        <w:t>Laying her bike against the sidewalk, Emma pushed through the swinging gate and marched up to the front door with a confidence she didn’t actually feel.</w:t>
+      </w:r>
+    </w:p>
+    <w:p>
+      <w:pPr>
+        <w:ind w:firstLine="720"/>
+      </w:pPr>
+      <w:r>
+        <w:t>She raised her hand to knock—but paused, fist hovering just shy of the wood.</w:t>
+      </w:r>
+    </w:p>
+    <w:p>
+      <w:pPr>
+        <w:ind w:firstLine="720"/>
+      </w:pPr>
+      <w:r>
+        <w:t>What exactly was she going to say when Mrs. Winston answered? Or worse—when Lincoln did?</w:t>
+      </w:r>
+      <w:r>
+        <w:t xml:space="preserve"> </w:t>
+      </w:r>
+    </w:p>
+    <w:p>
+      <w:pPr>
+        <w:ind w:firstLine="720"/>
+      </w:pPr>
+      <w:r>
+        <w:rPr>
+          <w:i/>
+          <w:iCs/>
+        </w:rPr>
+        <w:t>Hey, I’m looking for Gracie. Thought she might’ve come here to put memories back in Lincoln’s head. Have you seen her?</w:t>
+      </w:r>
+    </w:p>
+    <w:p>
+      <w:pPr>
+        <w:ind w:firstLine="720"/>
+      </w:pPr>
+      <w:r>
+        <w:lastRenderedPageBreak/>
+        <w:t>Emma dropped her hand and rubbed the bridge of her nose. She really should’ve thought this through before marching up here like she had a plan.</w:t>
+      </w:r>
+    </w:p>
+    <w:p>
+      <w:pPr>
+        <w:ind w:firstLine="720"/>
+      </w:pPr>
+      <w:r>
+        <w:rPr>
+          <w:i/>
+          <w:iCs/>
+        </w:rPr>
+        <w:t>Take that, little voice in my head.</w:t>
+      </w:r>
+    </w:p>
+    <w:p>
+      <w:pPr>
+        <w:ind w:firstLine="720"/>
+      </w:pPr>
+      <w:r>
+        <w:t>She was just about to turn around and regroup when the front door swung open.</w:t>
+      </w:r>
+    </w:p>
+    <w:p>
+      <w:pPr>
+        <w:ind w:firstLine="720"/>
+      </w:pPr>
+      <w:r>
+        <w:t>“Emma?” Mrs. Winston blinked, faint shadows under her eyes. She smiled—softly, curiously—with a dusting of flour on her cheeks.</w:t>
+      </w:r>
+    </w:p>
+    <w:p>
+      <w:pPr>
+        <w:ind w:firstLine="720"/>
+      </w:pPr>
+      <w:r>
+        <w:t>Mrs. Winston was a broad woman with soft edges and an easy warmth.</w:t>
+      </w:r>
+      <w:r>
+        <w:t xml:space="preserve"> </w:t>
+      </w:r>
+      <w:r>
+        <w:t>Her shoulder-length hair was pulled back with a clip, and she wore her usual flour-dusted dress—today a rose-budded one with an apron tied around her waist.</w:t>
+      </w:r>
+    </w:p>
+    <w:p>
+      <w:pPr>
+        <w:ind w:firstLine="720"/>
+      </w:pPr>
+      <w:r>
+        <w:t>“Hi, Mrs. Winston.”</w:t>
+      </w:r>
+    </w:p>
+    <w:p>
+      <w:pPr>
+        <w:ind w:firstLine="720"/>
+      </w:pPr>
+      <w:r>
+        <w:t>“My goodness, I thought that was you out here,” she said</w:t>
+      </w:r>
+      <w:r>
+        <w:t>,</w:t>
+      </w:r>
+      <w:r>
+        <w:t xml:space="preserve"> looking Emma up and down. “You’ve sprouted like a weed!”</w:t>
+      </w:r>
+    </w:p>
+    <w:p>
+      <w:pPr>
+        <w:ind w:firstLine="720"/>
+      </w:pPr>
+      <w:r>
+        <w:t>Emma must’ve made a face, because Mrs. Winston chuckled and pointed toward the doorbell camera. “Saw you coming up.”</w:t>
+      </w:r>
+    </w:p>
+    <w:p>
+      <w:pPr>
+        <w:ind w:firstLine="720"/>
+      </w:pPr>
+      <w:r>
+        <w:t xml:space="preserve">Emma followed her finger. </w:t>
+      </w:r>
+      <w:r>
+        <w:t xml:space="preserve">Great. Just great. </w:t>
+      </w:r>
+      <w:r>
+        <w:t xml:space="preserve">How did she miss that? </w:t>
+      </w:r>
+      <w:r>
+        <w:t>Thank goodness her dad had never installed one of those. Still, heat crept up her neck.</w:t>
+      </w:r>
+      <w:r>
+        <w:t xml:space="preserve"> </w:t>
+      </w:r>
+    </w:p>
+    <w:p>
+      <w:pPr>
+        <w:ind w:firstLine="720"/>
+      </w:pPr>
+      <w:r>
+        <w:t>“Sorry,” Emma started, rubbing the back of her neck. “I was looking for—”</w:t>
+      </w:r>
+    </w:p>
+    <w:p>
+      <w:pPr>
+        <w:ind w:firstLine="720"/>
+      </w:pPr>
+      <w:r>
+        <w:t>“Lincoln?” Mrs. Winston cut in, her expression tightening, the warmth draining from her face.</w:t>
+      </w:r>
+    </w:p>
+    <w:p>
+      <w:pPr>
+        <w:ind w:firstLine="720"/>
+      </w:pPr>
+      <w:r>
+        <w:t>“Uh—yes. Lincoln. I was… looking for him. Is he here?”</w:t>
+      </w:r>
+    </w:p>
+    <w:p>
+      <w:pPr>
+        <w:ind w:firstLine="720"/>
+      </w:pPr>
+      <w:r>
+        <w:t>Mrs. Winston pressed her lips together, and for a second Emma thought she saw her fighting back tears.</w:t>
+      </w:r>
+    </w:p>
+    <w:p>
+      <w:pPr>
+        <w:ind w:firstLine="720"/>
+      </w:pPr>
+      <w:r>
+        <w:t>“He’s not here right now, I’m afraid,” she said softly. “Is everything alright?”</w:t>
+      </w:r>
+    </w:p>
+    <w:p>
+      <w:pPr>
+        <w:ind w:firstLine="720"/>
+      </w:pPr>
+      <w:r>
+        <w:t>“Yeah—of course. I just… had a question for him. About a—uh—school assignment. I went to text him but realized I… didn’t have his number. So I thought I’d just stop by.</w:t>
+      </w:r>
+      <w:r>
+        <w:t xml:space="preserve"> Hope that’s ok?</w:t>
+      </w:r>
+      <w:r>
+        <w:t>”</w:t>
+      </w:r>
+    </w:p>
+    <w:p>
+      <w:pPr>
+        <w:ind w:firstLine="720"/>
+      </w:pPr>
+      <w:r>
+        <w:t>Mrs. Winston nodded along, as if that were the most reasonable thing in the world.</w:t>
+      </w:r>
+      <w:r>
+        <w:br/>
+        <w:t>“</w:t>
+      </w:r>
+      <w:r>
+        <w:t xml:space="preserve">Oh course that’s alright, dear. And </w:t>
+      </w:r>
+      <w:r>
+        <w:t>I’m sorry to disappoint, but like I said, he’s not here at the moment.”</w:t>
+      </w:r>
+    </w:p>
+    <w:p>
+      <w:pPr>
+        <w:ind w:firstLine="720"/>
+      </w:pPr>
+      <w:r>
+        <w:t>“Not a problem.” Emma forced a small smile. “Do you—do you know where he is?”</w:t>
+      </w:r>
+    </w:p>
+    <w:p>
+      <w:pPr>
+        <w:ind w:firstLine="720"/>
+      </w:pPr>
+      <w:r>
+        <w:lastRenderedPageBreak/>
+        <w:t>Mrs. Winston’s throat bobbed as she swallowed. Her face puckered, the question clearly landing wrong.</w:t>
+      </w:r>
+    </w:p>
+    <w:p>
+      <w:pPr>
+        <w:ind w:firstLine="720"/>
+      </w:pPr>
+      <w:r>
+        <w:t>“He… didn’t say.” The words seemed to scrape their way out, her fingers worrying the edge of her apron. “He doesn’t say much to me these days.”</w:t>
+      </w:r>
+    </w:p>
+    <w:p>
+      <w:pPr>
+        <w:ind w:firstLine="720"/>
+      </w:pPr>
+      <w:r>
+        <w:t>Her gaze drifted past Emma, unfocused, as if searching for Lincoln somewhere out in the world beyond her front yard.</w:t>
+      </w:r>
+    </w:p>
+    <w:p>
+      <w:pPr>
+        <w:ind w:firstLine="720"/>
+      </w:pPr>
+      <w:r>
+        <w:t>“I see.”</w:t>
+      </w:r>
+      <w:r>
+        <w:t xml:space="preserve"> </w:t>
+      </w:r>
+      <w:r>
+        <w:t>Every part of Emma’s body begged her to turn around and sprint for her bike. She was about to do just that when her mouth betrayed her.</w:t>
+      </w:r>
+    </w:p>
+    <w:p>
+      <w:pPr>
+        <w:ind w:firstLine="720"/>
+      </w:pPr>
+      <w:r>
+        <w:t>“Is everything okay, Mrs. W?”</w:t>
+      </w:r>
+    </w:p>
+    <w:p>
+      <w:pPr>
+        <w:ind w:firstLine="720"/>
+      </w:pPr>
+      <w:r>
+        <w:t>The question broke Mrs. Winston like a twig.</w:t>
+      </w:r>
+    </w:p>
+    <w:p>
+      <w:pPr>
+        <w:ind w:firstLine="720"/>
+      </w:pPr>
+      <w:r>
+        <w:t xml:space="preserve">Before Emma could react, she was pulled into a tight hug, so strong that </w:t>
+      </w:r>
+      <w:r>
+        <w:t xml:space="preserve">Emma </w:t>
+      </w:r>
+      <w:r>
+        <w:t>feared she might suffocate.</w:t>
+      </w:r>
+    </w:p>
+    <w:p>
+      <w:pPr>
+        <w:ind w:firstLine="720"/>
+      </w:pPr>
+      <w:r>
+        <w:t>“No. It’s not.” Mrs. Winston sobbed, tears spilling down her cheeks like a waterfall. “Lincoln… he’s been acting so strange.”</w:t>
+      </w:r>
+    </w:p>
+    <w:p>
+      <w:pPr>
+        <w:ind w:firstLine="720"/>
+      </w:pPr>
+      <w:r>
+        <w:t>“</w:t>
+      </w:r>
+      <w:proofErr w:type="spellStart"/>
+      <w:r>
+        <w:t>Yeash</w:t>
+      </w:r>
+      <w:proofErr w:type="spellEnd"/>
+      <w:r>
+        <w:t xml:space="preserve">, </w:t>
+      </w:r>
+      <w:proofErr w:type="spellStart"/>
+      <w:r>
+        <w:t>I’vff</w:t>
+      </w:r>
+      <w:proofErr w:type="spellEnd"/>
+      <w:r>
+        <w:t xml:space="preserve"> </w:t>
+      </w:r>
+      <w:proofErr w:type="spellStart"/>
+      <w:r>
+        <w:t>notished</w:t>
+      </w:r>
+      <w:proofErr w:type="spellEnd"/>
+      <w:r>
+        <w:t xml:space="preserve"> </w:t>
+      </w:r>
+      <w:proofErr w:type="spellStart"/>
+      <w:r>
+        <w:t>tuu</w:t>
+      </w:r>
+      <w:proofErr w:type="spellEnd"/>
+      <w:r>
+        <w:t>.” Emma managed to squeeze out.</w:t>
+      </w:r>
+    </w:p>
+    <w:p>
+      <w:pPr>
+        <w:ind w:firstLine="720"/>
+      </w:pPr>
+      <w:r>
+        <w:t>Mrs. Winston pushed Emma away slightly</w:t>
+      </w:r>
+      <w:r>
+        <w:t xml:space="preserve">, keeping her </w:t>
+      </w:r>
+      <w:r>
+        <w:t>hands on her shoulders. “You have?” Her eyes were wide, almost wild.</w:t>
+      </w:r>
+    </w:p>
+    <w:p>
+      <w:pPr>
+        <w:ind w:firstLine="720"/>
+      </w:pPr>
+      <w:r>
+        <w:rPr>
+          <w:i/>
+          <w:iCs/>
+        </w:rPr>
+        <w:t xml:space="preserve">Air. Sweet, sweet air. </w:t>
+      </w:r>
+    </w:p>
+    <w:p>
+      <w:pPr>
+        <w:ind w:firstLine="720"/>
+      </w:pPr>
+      <w:r>
+        <w:t>Emma nodded, blood returning to her face, “Yeah. He’s been acting… different. Weird different.”</w:t>
+      </w:r>
+      <w:r>
+        <w:t xml:space="preserve"> </w:t>
+      </w:r>
+    </w:p>
+    <w:p>
+      <w:pPr>
+        <w:ind w:firstLine="720"/>
+      </w:pPr>
+      <w:r>
+        <w:t xml:space="preserve">Immediately </w:t>
+      </w:r>
+      <w:r>
+        <w:t xml:space="preserve">Emma winced, regretting her word choice but if anything Mrs. Winston </w:t>
+      </w:r>
+      <w:r>
+        <w:t>seemed</w:t>
+      </w:r>
+      <w:r>
+        <w:t xml:space="preserve"> relieved at the confirmation. </w:t>
+      </w:r>
+    </w:p>
+    <w:p>
+      <w:pPr>
+        <w:ind w:firstLine="720"/>
+      </w:pPr>
+      <w:r>
+        <w:t>Placing</w:t>
+      </w:r>
+      <w:r>
+        <w:t xml:space="preserve"> a hand to her chest, </w:t>
+      </w:r>
+      <w:r>
+        <w:t xml:space="preserve">eyes </w:t>
+      </w:r>
+      <w:r>
+        <w:t>still searching for something in the distance,</w:t>
+      </w:r>
+      <w:r>
+        <w:t xml:space="preserve"> </w:t>
+      </w:r>
+      <w:r>
+        <w:t>“I’ve been telling myself this just comes with the age, but—oh, my sweet Lincoln… it’s like he’s a completely different person.”</w:t>
+      </w:r>
+    </w:p>
+    <w:p>
+      <w:pPr>
+        <w:ind w:firstLine="720"/>
+      </w:pPr>
+      <w:r>
+        <w:t>Emma nodded again, reminding herself to appreciate the ability to suck in air.</w:t>
+      </w:r>
+    </w:p>
+    <w:p>
+      <w:pPr>
+        <w:ind w:firstLine="720"/>
+      </w:pPr>
+      <w:r>
+        <w:t xml:space="preserve">Mrs. Winston’s </w:t>
+      </w:r>
+      <w:r>
+        <w:t>gaze</w:t>
+      </w:r>
+      <w:r>
+        <w:t xml:space="preserve"> found Emma, as if remembering she was there. “Oh—Emma, would you like to come in? I’ve just finished making some lemon</w:t>
+      </w:r>
+      <w:r>
+        <w:t xml:space="preserve"> </w:t>
+      </w:r>
+      <w:r>
+        <w:t>tarts. Come in for a spot of tea, and the tarts w</w:t>
+      </w:r>
+      <w:r>
+        <w:t>on’t you?”</w:t>
+      </w:r>
+      <w:r>
+        <w:t xml:space="preserve"> </w:t>
+      </w:r>
+    </w:p>
+    <w:p>
+      <w:pPr>
+        <w:ind w:firstLine="720"/>
+      </w:pPr>
+      <w:r>
+        <w:t>“I—I really should get going.”</w:t>
+      </w:r>
+    </w:p>
+    <w:p>
+      <w:pPr>
+        <w:ind w:firstLine="720"/>
+      </w:pPr>
+      <w:r>
+        <w:lastRenderedPageBreak/>
+        <w:t>Mrs. Winston nodded, forcing a composure she clearly didn’t feel. “At least grab some to go, won’t you? I’ve made too much, and I couldn’t possibly eat it all myself. You need some fat on those bones anyway—both you and that father of yours.” She smiled, though it didn’t reach her eyes.</w:t>
+      </w:r>
+    </w:p>
+    <w:p>
+      <w:pPr>
+        <w:ind w:firstLine="720"/>
+      </w:pPr>
+      <w:r>
+        <w:t>Emma glanced back at her bike, freedom calling. “Sure. Yeah, thank you. That’d be great.”</w:t>
+      </w:r>
+    </w:p>
+    <w:p>
+      <w:pPr>
+        <w:ind w:firstLine="720"/>
+      </w:pPr>
+      <w:r>
+        <w:t>[make sure to hit with the convo leaving Emma thinking maybe Lincoln does need these memories back</w:t>
+      </w:r>
+      <w:r>
+        <w:t xml:space="preserve"> “I just want me sweet boy back”]</w:t>
+      </w:r>
+    </w:p>
+    <w:p>
+      <w:pPr>
+        <w:ind w:firstLine="720"/>
+      </w:pPr>
+      <w:r>
+        <w:t>[</w:t>
+      </w:r>
+      <w:r>
+        <w:t xml:space="preserve">somehow finds </w:t>
+      </w:r>
+      <w:proofErr w:type="spellStart"/>
+      <w:r>
+        <w:t>gracie</w:t>
+      </w:r>
+      <w:proofErr w:type="spellEnd"/>
+      <w:r>
+        <w:t xml:space="preserve"> after this (back at her house) they talk </w:t>
+      </w:r>
+      <w:proofErr w:type="spellStart"/>
+      <w:r>
+        <w:t>applogoize</w:t>
+      </w:r>
+      <w:proofErr w:type="spellEnd"/>
+      <w:r>
+        <w:t xml:space="preserve">, understand </w:t>
+      </w:r>
+      <w:proofErr w:type="spellStart"/>
+      <w:r>
+        <w:t>each others</w:t>
+      </w:r>
+      <w:proofErr w:type="spellEnd"/>
+      <w:r>
+        <w:t xml:space="preserve"> point of view]</w:t>
       </w:r>
     </w:p>
     <w:sectPr>
@@ -1723,6 +2250,7 @@
   <w:style w:type="character" w:default="1" w:styleId="DefaultParagraphFont">
     <w:name w:val="Default Paragraph Font"/>
     <w:uiPriority w:val="1"/>
+    <w:semiHidden/>
     <w:unhideWhenUsed/>
   </w:style>
   <w:style w:type="table" w:default="1" w:styleId="TableNormal">

</xml_diff>